<commit_message>
docs: update draft 2
</commit_message>
<xml_diff>
--- a/Documentation Draft #2.docx
+++ b/Documentation Draft #2.docx
@@ -7962,7 +7962,7 @@
           <w:szCs w:val="24"/>
         </w:rPr>
         <w:pict w14:anchorId="28C61929">
-          <v:rect id="_x0000_i1030" style="width:0;height:1.5pt" o:hralign="center" o:hrstd="t" o:hrnoshade="t" o:hr="t" fillcolor="black" stroked="f"/>
+          <v:rect id="_x0000_i1025" style="width:0;height:1.5pt" o:hralign="center" o:hrstd="t" o:hrnoshade="t" o:hr="t" fillcolor="black" stroked="f"/>
         </w:pict>
       </w:r>
     </w:p>
@@ -15187,14 +15187,13 @@
       <w:r>
         <w:rPr>
           <w:noProof/>
-          <w:bdr w:val="none" w:sz="0" w:space="0" w:color="auto" w:frame="1"/>
         </w:rPr>
         <w:lastRenderedPageBreak/>
         <w:drawing>
-          <wp:inline distT="0" distB="0" distL="0" distR="0" wp14:anchorId="27554128" wp14:editId="3C88538F">
-            <wp:extent cx="2667000" cy="7362825"/>
-            <wp:effectExtent l="0" t="0" r="0" b="9525"/>
-            <wp:docPr id="1932768552" name="Picture 8" descr="A screenshot of a computer&#10;&#10;AI-generated content may be incorrect."/>
+          <wp:inline distT="0" distB="0" distL="0" distR="0" wp14:anchorId="66E65A27" wp14:editId="45E71C38">
+            <wp:extent cx="5943600" cy="6885940"/>
+            <wp:effectExtent l="0" t="0" r="0" b="0"/>
+            <wp:docPr id="1654584317" name="Picture 11" descr="A diagram of a company&#10;&#10;AI-generated content may be incorrect."/>
             <wp:cNvGraphicFramePr>
               <a:graphicFrameLocks xmlns:a="http://schemas.openxmlformats.org/drawingml/2006/main" noChangeAspect="1"/>
             </wp:cNvGraphicFramePr>
@@ -15202,7 +15201,7 @@
               <a:graphicData uri="http://schemas.openxmlformats.org/drawingml/2006/picture">
                 <pic:pic xmlns:pic="http://schemas.openxmlformats.org/drawingml/2006/picture">
                   <pic:nvPicPr>
-                    <pic:cNvPr id="1932768552" name="Picture 8" descr="A screenshot of a computer&#10;&#10;AI-generated content may be incorrect."/>
+                    <pic:cNvPr id="1654584317" name="Picture 11" descr="A diagram of a company&#10;&#10;AI-generated content may be incorrect."/>
                     <pic:cNvPicPr>
                       <a:picLocks noChangeAspect="1" noChangeArrowheads="1"/>
                     </pic:cNvPicPr>
@@ -15223,7 +15222,7 @@
                   <pic:spPr bwMode="auto">
                     <a:xfrm>
                       <a:off x="0" y="0"/>
-                      <a:ext cx="2667000" cy="7362825"/>
+                      <a:ext cx="5943600" cy="6885940"/>
                     </a:xfrm>
                     <a:prstGeom prst="rect">
                       <a:avLst/>
@@ -15253,7 +15252,6 @@
         <w:pStyle w:val="Heading2"/>
       </w:pPr>
       <w:r>
-        <w:lastRenderedPageBreak/>
         <w:t xml:space="preserve">6.1 </w:t>
       </w:r>
       <w:r>
@@ -15274,6 +15272,7 @@
           <w:sz w:val="27"/>
           <w:szCs w:val="27"/>
         </w:rPr>
+        <w:lastRenderedPageBreak/>
         <w:t>The feasibility analysis will help guide our team in determining whether we should proceed with the development of the USI Student Connect App. This analysis identifies potential risks and strategies to mitigate them before moving forward. Our evaluation considers three components of feasibility: economic, organizational, and technical.</w:t>
       </w:r>
     </w:p>
@@ -15636,8 +15635,16 @@
           <w:sz w:val="27"/>
           <w:szCs w:val="27"/>
         </w:rPr>
+        <w:t xml:space="preserve">The application will streamline communication among students, mentors, and organizations, improving engagement and student satisfaction. Over time, this could </w:t>
+      </w:r>
+      <w:r>
+        <w:rPr>
+          <w:rFonts w:ascii="Times New Roman" w:hAnsi="Times New Roman" w:cs="Times New Roman"/>
+          <w:sz w:val="27"/>
+          <w:szCs w:val="27"/>
+        </w:rPr>
         <w:lastRenderedPageBreak/>
-        <w:t xml:space="preserve">The application will streamline communication among students, mentors, and organizations, improving engagement and student satisfaction. Over time, this could contribute to higher retention rates and more effective mentorship programs, adding significant non-monetary value to the university. </w:t>
+        <w:t xml:space="preserve">contribute to higher retention rates and more effective mentorship programs, adding significant non-monetary value to the university. </w:t>
       </w:r>
     </w:p>
     <w:p>
@@ -15903,7 +15910,6 @@
           <w:sz w:val="27"/>
           <w:szCs w:val="27"/>
         </w:rPr>
-        <w:lastRenderedPageBreak/>
         <w:t xml:space="preserve">The USI Student Connect App will be developed as a web-based platform, hosted on existing university servers. This approach ensures compliance with campus IT standards and maintains data within secure institutional infrastructure.  </w:t>
       </w:r>
     </w:p>
@@ -15925,6 +15931,7 @@
           <w:sz w:val="27"/>
           <w:szCs w:val="27"/>
         </w:rPr>
+        <w:lastRenderedPageBreak/>
         <w:t xml:space="preserve">Risk: </w:t>
       </w:r>
     </w:p>
@@ -16180,7 +16187,6 @@
           <w:sz w:val="27"/>
           <w:szCs w:val="27"/>
         </w:rPr>
-        <w:lastRenderedPageBreak/>
         <w:t>1.2.1. The system will allow external users outside of an alumni role to connect with students in a mentor and mentee relationship.</w:t>
       </w:r>
     </w:p>
@@ -16221,6 +16227,7 @@
           <w:sz w:val="27"/>
           <w:szCs w:val="27"/>
         </w:rPr>
+        <w:lastRenderedPageBreak/>
         <w:t>Student/Student Relationships</w:t>
       </w:r>
     </w:p>
@@ -16672,15 +16679,7 @@
                 <w:sz w:val="27"/>
                 <w:szCs w:val="27"/>
               </w:rPr>
-              <w:t xml:space="preserve">: </w:t>
-            </w:r>
-            <w:r>
-              <w:rPr>
-                <w:rFonts w:ascii="Times New Roman" w:hAnsi="Times New Roman" w:cs="Times New Roman"/>
-                <w:sz w:val="27"/>
-                <w:szCs w:val="27"/>
-              </w:rPr>
-              <w:t>Eagle Connect</w:t>
+              <w:t>: Eagle Connect</w:t>
             </w:r>
           </w:p>
         </w:tc>
@@ -16714,63 +16713,7 @@
                 <w:sz w:val="27"/>
                 <w:szCs w:val="27"/>
               </w:rPr>
-              <w:t xml:space="preserve">: </w:t>
-            </w:r>
-            <w:r>
-              <w:rPr>
-                <w:rFonts w:ascii="Times New Roman" w:hAnsi="Times New Roman" w:cs="Times New Roman"/>
-                <w:sz w:val="27"/>
-                <w:szCs w:val="27"/>
-              </w:rPr>
-              <w:t>10</w:t>
-            </w:r>
-            <w:r>
-              <w:rPr>
-                <w:rFonts w:ascii="Times New Roman" w:hAnsi="Times New Roman" w:cs="Times New Roman"/>
-                <w:sz w:val="27"/>
-                <w:szCs w:val="27"/>
-              </w:rPr>
-              <w:t>/</w:t>
-            </w:r>
-            <w:r>
-              <w:rPr>
-                <w:rFonts w:ascii="Times New Roman" w:hAnsi="Times New Roman" w:cs="Times New Roman"/>
-                <w:sz w:val="27"/>
-                <w:szCs w:val="27"/>
-              </w:rPr>
-              <w:t>12</w:t>
-            </w:r>
-            <w:r>
-              <w:rPr>
-                <w:rFonts w:ascii="Times New Roman" w:hAnsi="Times New Roman" w:cs="Times New Roman"/>
-                <w:sz w:val="27"/>
-                <w:szCs w:val="27"/>
-              </w:rPr>
-              <w:t>/20</w:t>
-            </w:r>
-            <w:r>
-              <w:rPr>
-                <w:rFonts w:ascii="Times New Roman" w:hAnsi="Times New Roman" w:cs="Times New Roman"/>
-                <w:sz w:val="27"/>
-                <w:szCs w:val="27"/>
-              </w:rPr>
-              <w:t>25</w:t>
-            </w:r>
-            <w:r>
-              <w:rPr>
-                <w:rFonts w:ascii="Times New Roman" w:hAnsi="Times New Roman" w:cs="Times New Roman"/>
-                <w:sz w:val="27"/>
-                <w:szCs w:val="27"/>
-              </w:rPr>
-              <w:t xml:space="preserve"> </w:t>
-            </w:r>
-            <w:r>
-              <w:rPr>
-                <w:rFonts w:ascii="Times New Roman" w:hAnsi="Times New Roman" w:cs="Times New Roman"/>
-                <w:sz w:val="27"/>
-                <w:szCs w:val="27"/>
-              </w:rPr>
-              <w:t xml:space="preserve">                      </w:t>
+              <w:t xml:space="preserve">: 10/12/2025                       </w:t>
             </w:r>
             <w:r>
               <w:rPr>
@@ -16796,15 +16739,7 @@
                 <w:sz w:val="27"/>
                 <w:szCs w:val="27"/>
               </w:rPr>
-              <w:t xml:space="preserve">: </w:t>
-            </w:r>
-            <w:r>
-              <w:rPr>
-                <w:rFonts w:ascii="Times New Roman" w:hAnsi="Times New Roman" w:cs="Times New Roman"/>
-                <w:sz w:val="27"/>
-                <w:szCs w:val="27"/>
-              </w:rPr>
-              <w:t>11/21/2025</w:t>
+              <w:t>: 11/21/2025</w:t>
             </w:r>
           </w:p>
         </w:tc>
@@ -16830,7 +16765,6 @@
                 <w:sz w:val="27"/>
                 <w:szCs w:val="27"/>
               </w:rPr>
-              <w:lastRenderedPageBreak/>
               <w:t>Budget Information</w:t>
             </w:r>
             <w:r>
@@ -16942,7 +16876,16 @@
                 <w:sz w:val="27"/>
                 <w:szCs w:val="27"/>
               </w:rPr>
-              <w:t>: Develop a web-based platform for the University of Southern Indiana that connects students, alumni, external mentors, faculty, and student organizations. The app will facilitate mentorship relationships, roommate matching, study group formation, event promotion, and career networking to enhance student engagement and success.</w:t>
+              <w:t xml:space="preserve">: Develop a web-based platform for the University of Southern Indiana that connects students, alumni, external mentors, faculty, and student </w:t>
+            </w:r>
+            <w:r>
+              <w:rPr>
+                <w:rFonts w:ascii="Times New Roman" w:hAnsi="Times New Roman" w:cs="Times New Roman"/>
+                <w:sz w:val="27"/>
+                <w:szCs w:val="27"/>
+              </w:rPr>
+              <w:lastRenderedPageBreak/>
+              <w:t>organizations. The app will facilitate mentorship relationships, roommate matching, study group formation, event promotion, and career networking to enhance student engagement and success.</w:t>
             </w:r>
           </w:p>
         </w:tc>
@@ -16966,6 +16909,7 @@
                 <w:sz w:val="27"/>
                 <w:szCs w:val="27"/>
               </w:rPr>
+              <w:lastRenderedPageBreak/>
               <w:t>Approach:</w:t>
             </w:r>
           </w:p>
@@ -17148,17 +17092,7 @@
                 <w:sz w:val="27"/>
                 <w:szCs w:val="27"/>
               </w:rPr>
-              <w:t>Roles and Responsibilities</w:t>
-            </w:r>
-            <w:r>
-              <w:rPr>
-                <w:rFonts w:ascii="Times New Roman" w:hAnsi="Times New Roman" w:cs="Times New Roman"/>
-                <w:b/>
-                <w:bCs/>
-                <w:sz w:val="27"/>
-                <w:szCs w:val="27"/>
-              </w:rPr>
-              <w:t>:</w:t>
+              <w:t>Roles and Responsibilities:</w:t>
             </w:r>
           </w:p>
         </w:tc>
@@ -17836,7 +17770,6 @@
                       <w:sz w:val="24"/>
                       <w:szCs w:val="24"/>
                     </w:rPr>
-                    <w:lastRenderedPageBreak/>
                     <w:t>Daniel Wilkins</w:t>
                   </w:r>
                 </w:p>
@@ -17947,6 +17880,7 @@
         <w:pStyle w:val="Heading2"/>
       </w:pPr>
       <w:r>
+        <w:lastRenderedPageBreak/>
         <w:t>7.2 Team Charter</w:t>
       </w:r>
     </w:p>
@@ -17958,7 +17892,6 @@
           <w:color w:val="1F1F1F"/>
           <w:bdr w:val="none" w:sz="0" w:space="0" w:color="auto" w:frame="1"/>
         </w:rPr>
-        <w:lastRenderedPageBreak/>
         <w:drawing>
           <wp:inline distT="0" distB="0" distL="0" distR="0" wp14:anchorId="27DF7A81" wp14:editId="16AC6937">
             <wp:extent cx="5943600" cy="7709535"/>
@@ -25166,6 +25099,7 @@
   <w:style w:type="character" w:default="1" w:styleId="DefaultParagraphFont">
     <w:name w:val="Default Paragraph Font"/>
     <w:uiPriority w:val="1"/>
+    <w:semiHidden/>
     <w:unhideWhenUsed/>
   </w:style>
   <w:style w:type="table" w:default="1" w:styleId="TableNormal">
@@ -25701,12 +25635,7 @@
 </file>
 
 <file path=customXml/item2.xml><?xml version="1.0" encoding="utf-8"?>
-<?mso-contentType ?>
-<FormTemplates xmlns="http://schemas.microsoft.com/sharepoint/v3/contenttype/forms">
-  <Display>DocumentLibraryForm</Display>
-  <Edit>DocumentLibraryForm</Edit>
-  <New>DocumentLibraryForm</New>
-</FormTemplates>
+<b:Sources xmlns:b="http://schemas.openxmlformats.org/officeDocument/2006/bibliography" xmlns="http://schemas.openxmlformats.org/officeDocument/2006/bibliography" SelectedStyle="\APASixthEditionOfficeOnline.xsl" StyleName="APA" Version="6"/>
 </file>
 
 <file path=customXml/item3.xml><?xml version="1.0" encoding="utf-8"?>
@@ -25824,7 +25753,12 @@
 </file>
 
 <file path=customXml/item4.xml><?xml version="1.0" encoding="utf-8"?>
-<b:Sources xmlns:b="http://schemas.openxmlformats.org/officeDocument/2006/bibliography" xmlns="http://schemas.openxmlformats.org/officeDocument/2006/bibliography" SelectedStyle="\APASixthEditionOfficeOnline.xsl" StyleName="APA" Version="6"/>
+<?mso-contentType ?>
+<FormTemplates xmlns="http://schemas.microsoft.com/sharepoint/v3/contenttype/forms">
+  <Display>DocumentLibraryForm</Display>
+  <Edit>DocumentLibraryForm</Edit>
+  <New>DocumentLibraryForm</New>
+</FormTemplates>
 </file>
 
 <file path=customXml/itemProps1.xml><?xml version="1.0" encoding="utf-8"?>
@@ -25837,9 +25771,9 @@
 </file>
 
 <file path=customXml/itemProps2.xml><?xml version="1.0" encoding="utf-8"?>
-<ds:datastoreItem xmlns:ds="http://schemas.openxmlformats.org/officeDocument/2006/customXml" ds:itemID="{137D51A9-8EA5-4B36-9413-600E002048B2}">
+<ds:datastoreItem xmlns:ds="http://schemas.openxmlformats.org/officeDocument/2006/customXml" ds:itemID="{8778EBFE-65A5-4B80-8621-62B58D4041B1}">
   <ds:schemaRefs>
-    <ds:schemaRef ds:uri="http://schemas.microsoft.com/sharepoint/v3/contenttype/forms"/>
+    <ds:schemaRef ds:uri="http://schemas.openxmlformats.org/officeDocument/2006/bibliography"/>
   </ds:schemaRefs>
 </ds:datastoreItem>
 </file>
@@ -25861,9 +25795,9 @@
 </file>
 
 <file path=customXml/itemProps4.xml><?xml version="1.0" encoding="utf-8"?>
-<ds:datastoreItem xmlns:ds="http://schemas.openxmlformats.org/officeDocument/2006/customXml" ds:itemID="{8778EBFE-65A5-4B80-8621-62B58D4041B1}">
+<ds:datastoreItem xmlns:ds="http://schemas.openxmlformats.org/officeDocument/2006/customXml" ds:itemID="{137D51A9-8EA5-4B36-9413-600E002048B2}">
   <ds:schemaRefs>
-    <ds:schemaRef ds:uri="http://schemas.openxmlformats.org/officeDocument/2006/bibliography"/>
+    <ds:schemaRef ds:uri="http://schemas.microsoft.com/sharepoint/v3/contenttype/forms"/>
   </ds:schemaRefs>
 </ds:datastoreItem>
 </file>
</xml_diff>